<commit_message>
Push Ahmet work for IT technology 1 & 2 as well as his group refelction Signed-off-by: Tetsumaro <s3923443@student.rmit.edu.au>
</commit_message>
<xml_diff>
--- a/groupReflection/A2 - Overall team reflection 400 words written by TW.docx
+++ b/groupReflection/A2 - Overall team reflection 400 words written by TW.docx
@@ -471,29 +471,22 @@
           <w:rFonts w:ascii="Arial" w:hAnsi="Arial" w:cs="Arial"/>
           <w:lang w:val="en-US"/>
         </w:rPr>
-        <w:t>To some extent, it was surprising to find that we functioned very well as a team. According to our personality tests, we were a relatively introverted group of individuals. We had concerned that the fact would affect our collaboration adversely. We were proud of overcoming the concern and forming a well-organized team with a positive and supportive culture. After all, we believe that our success comes down to our diligence and determination</w:t>
-      </w:r>
-      <w:r>
-        <w:rPr>
-          <w:rFonts w:ascii="Arial" w:hAnsi="Arial" w:cs="Arial"/>
-          <w:lang w:val="en-US"/>
-        </w:rPr>
-        <w:t>.</w:t>
-      </w:r>
-    </w:p>
-    <w:p>
-      <w:pPr>
-        <w:rPr>
-          <w:rFonts w:ascii="Arial" w:hAnsi="Arial" w:cs="Arial"/>
-          <w:lang w:val="en-US"/>
-        </w:rPr>
-      </w:pPr>
-      <w:r>
-        <w:rPr>
-          <w:rFonts w:ascii="Arial" w:hAnsi="Arial" w:cs="Arial"/>
-          <w:lang w:val="en-US"/>
-        </w:rPr>
-        <w:t xml:space="preserve">Each member surprised us for their uniqueness and intelligence. Ahmet is generally a quiet person but makes simple yet effective comments when he speaks up. Brandon has excellent </w:t>
+        <w:t xml:space="preserve">To some extent, it was surprising to find that we functioned very well as a team. According to our personality tests, we were a relatively introverted group of individuals. We had concerned that the fact would affect our collaboration adversely. We were proud of overcoming the concern and forming a well-organized team with a positive and supportive culture. </w:t>
+      </w:r>
+    </w:p>
+    <w:p>
+      <w:pPr>
+        <w:rPr>
+          <w:rFonts w:ascii="Arial" w:hAnsi="Arial" w:cs="Arial"/>
+          <w:lang w:val="en-US"/>
+        </w:rPr>
+      </w:pPr>
+      <w:r>
+        <w:rPr>
+          <w:rFonts w:ascii="Arial" w:hAnsi="Arial" w:cs="Arial"/>
+          <w:lang w:val="en-US"/>
+        </w:rPr>
+        <w:t xml:space="preserve">Each member surprised us for their uniqueness and intelligence. Ahmet is generally a quiet person but makes simple yet effective comments when he speaks up. Brandon has excellent interview skills, which surprised not only the team but also himself. Hugo has amazing </w:t>
       </w:r>
       <w:r>
         <w:rPr>
@@ -501,7 +494,7 @@
           <w:lang w:val="en-US"/>
         </w:rPr>
         <w:lastRenderedPageBreak/>
-        <w:t>interview skills, which surprised not only the team but also himself. Hugo has amazing people skill at such a young age. Taylen always surprises us with how skillful he is with IT.  Tim is a well-balanced businessperson who is logical, thoughtful, and assertive. Tetsu is a hard-working individual who still enjoys studying in his mid-40s.</w:t>
+        <w:t>people skill at such a young age. Taylen always surprises us with how skillful he is with IT.  Tim is a well-balanced businessperson who is logical, thoughtful, and assertive. Tetsu is a hard-working individual who still enjoys studying in his mid-40s.</w:t>
       </w:r>
       <w:r>
         <w:rPr>
@@ -525,13 +518,6 @@
           <w:lang w:val="en-US"/>
         </w:rPr>
       </w:pPr>
-      <w:r>
-        <w:rPr>
-          <w:rFonts w:ascii="Arial" w:hAnsi="Arial" w:cs="Arial"/>
-          <w:lang w:val="en-US"/>
-        </w:rPr>
-        <w:t>We look forward to completing the assignment together and developing an even better team for the rest of the course.</w:t>
-      </w:r>
     </w:p>
     <w:sectPr>
       <w:pgSz w:w="11906" w:h="16838"/>

</xml_diff>

<commit_message>
Some minor grammer changes and update contents to collation for testing Signed-off-by: Tetsumaro <s3923443@student.rmit.edu.au>
</commit_message>
<xml_diff>
--- a/groupReflection/A2 - Overall team reflection 400 words written by TW.docx
+++ b/groupReflection/A2 - Overall team reflection 400 words written by TW.docx
@@ -33,6 +33,7 @@
           <w:lang w:val="en-US"/>
         </w:rPr>
       </w:pPr>
+      <w:bookmarkStart w:id="0" w:name="_Hlk84974814"/>
       <w:r>
         <w:rPr>
           <w:rFonts w:ascii="Arial" w:hAnsi="Arial" w:cs="Arial"/>
@@ -499,13 +500,27 @@
           <w:lang w:val="en-US"/>
         </w:rPr>
       </w:pPr>
+      <w:r>
+        <w:rPr>
+          <w:rFonts w:ascii="Arial" w:hAnsi="Arial" w:cs="Arial"/>
+          <w:lang w:val="en-US"/>
+        </w:rPr>
+        <w:t>Overall,</w:t>
+      </w:r>
+      <w:r>
+        <w:rPr>
+          <w:rFonts w:ascii="Arial" w:hAnsi="Arial" w:cs="Arial"/>
+          <w:lang w:val="en-US"/>
+        </w:rPr>
+        <w:t xml:space="preserve"> </w:t>
+      </w:r>
       <w:proofErr w:type="gramStart"/>
       <w:r>
         <w:rPr>
           <w:rFonts w:ascii="Arial" w:hAnsi="Arial" w:cs="Arial"/>
           <w:lang w:val="en-US"/>
         </w:rPr>
-        <w:t>Overall</w:t>
+        <w:t>We</w:t>
       </w:r>
       <w:proofErr w:type="gramEnd"/>
       <w:r>
@@ -513,6 +528,20 @@
           <w:rFonts w:ascii="Arial" w:hAnsi="Arial" w:cs="Arial"/>
           <w:lang w:val="en-US"/>
         </w:rPr>
+        <w:t xml:space="preserve"> feel that our engagement </w:t>
+      </w:r>
+      <w:r>
+        <w:rPr>
+          <w:rFonts w:ascii="Arial" w:hAnsi="Arial" w:cs="Arial"/>
+          <w:lang w:val="en-US"/>
+        </w:rPr>
+        <w:t>in our bi-weekly meetings</w:t>
+      </w:r>
+      <w:r>
+        <w:rPr>
+          <w:rFonts w:ascii="Arial" w:hAnsi="Arial" w:cs="Arial"/>
+          <w:lang w:val="en-US"/>
+        </w:rPr>
         <w:t xml:space="preserve"> </w:t>
       </w:r>
       <w:r>
@@ -520,14 +549,28 @@
           <w:rFonts w:ascii="Arial" w:hAnsi="Arial" w:cs="Arial"/>
           <w:lang w:val="en-US"/>
         </w:rPr>
-        <w:t xml:space="preserve">We feel that our engagement </w:t>
-      </w:r>
-      <w:r>
-        <w:rPr>
-          <w:rFonts w:ascii="Arial" w:hAnsi="Arial" w:cs="Arial"/>
-          <w:lang w:val="en-US"/>
-        </w:rPr>
-        <w:t>in our bi-weekly meetings</w:t>
+        <w:t xml:space="preserve">have </w:t>
+      </w:r>
+      <w:r>
+        <w:rPr>
+          <w:rFonts w:ascii="Arial" w:hAnsi="Arial" w:cs="Arial"/>
+          <w:lang w:val="en-US"/>
+        </w:rPr>
+        <w:t xml:space="preserve">made some </w:t>
+      </w:r>
+      <w:r>
+        <w:rPr>
+          <w:rFonts w:ascii="Arial" w:hAnsi="Arial" w:cs="Arial"/>
+          <w:lang w:val="en-US"/>
+        </w:rPr>
+        <w:t xml:space="preserve">level of </w:t>
+      </w:r>
+      <w:r>
+        <w:rPr>
+          <w:rFonts w:ascii="Arial" w:hAnsi="Arial" w:cs="Arial"/>
+          <w:lang w:val="en-US"/>
+        </w:rPr>
+        <w:t>improvement</w:t>
       </w:r>
       <w:r>
         <w:rPr>
@@ -541,28 +584,89 @@
           <w:rFonts w:ascii="Arial" w:hAnsi="Arial" w:cs="Arial"/>
           <w:lang w:val="en-US"/>
         </w:rPr>
-        <w:t xml:space="preserve">have </w:t>
-      </w:r>
-      <w:r>
-        <w:rPr>
-          <w:rFonts w:ascii="Arial" w:hAnsi="Arial" w:cs="Arial"/>
-          <w:lang w:val="en-US"/>
-        </w:rPr>
-        <w:t xml:space="preserve">made some </w:t>
-      </w:r>
-      <w:r>
-        <w:rPr>
-          <w:rFonts w:ascii="Arial" w:hAnsi="Arial" w:cs="Arial"/>
-          <w:lang w:val="en-US"/>
-        </w:rPr>
-        <w:t xml:space="preserve">level of </w:t>
-      </w:r>
-      <w:r>
-        <w:rPr>
-          <w:rFonts w:ascii="Arial" w:hAnsi="Arial" w:cs="Arial"/>
-          <w:lang w:val="en-US"/>
-        </w:rPr>
-        <w:t>improvement</w:t>
+        <w:t>over time. Although we struggled to keep it structured initially, we quickly learnt to hold it more efficiently by strictly following a pre-agreed agenda.  Another positive aspect of our team collaboration is the cross-sharing of our knowledge base. Through exchanging our first assignment</w:t>
+      </w:r>
+      <w:r>
+        <w:rPr>
+          <w:rFonts w:ascii="Arial" w:hAnsi="Arial" w:cs="Arial"/>
+          <w:lang w:val="en-US"/>
+        </w:rPr>
+        <w:t xml:space="preserve"> and its feedback</w:t>
+      </w:r>
+      <w:r>
+        <w:rPr>
+          <w:rFonts w:ascii="Arial" w:hAnsi="Arial" w:cs="Arial"/>
+          <w:lang w:val="en-US"/>
+        </w:rPr>
+        <w:t xml:space="preserve">, we </w:t>
+      </w:r>
+      <w:proofErr w:type="gramStart"/>
+      <w:r>
+        <w:rPr>
+          <w:rFonts w:ascii="Arial" w:hAnsi="Arial" w:cs="Arial"/>
+          <w:lang w:val="en-US"/>
+        </w:rPr>
+        <w:t>came to the conclusion</w:t>
+      </w:r>
+      <w:proofErr w:type="gramEnd"/>
+      <w:r>
+        <w:rPr>
+          <w:rFonts w:ascii="Arial" w:hAnsi="Arial" w:cs="Arial"/>
+          <w:lang w:val="en-US"/>
+        </w:rPr>
+        <w:t xml:space="preserve"> that some members might</w:t>
+      </w:r>
+      <w:r>
+        <w:rPr>
+          <w:rFonts w:ascii="Arial" w:hAnsi="Arial" w:cs="Arial"/>
+          <w:lang w:val="en-US"/>
+        </w:rPr>
+        <w:t xml:space="preserve"> have skillsets that were better suited to different content areas for assignment 2</w:t>
+      </w:r>
+      <w:r>
+        <w:rPr>
+          <w:rFonts w:ascii="Arial" w:hAnsi="Arial" w:cs="Arial"/>
+          <w:lang w:val="en-US"/>
+        </w:rPr>
+        <w:t xml:space="preserve">. In our team, experienced members were encouraged to share their expertise with others, creating a positive learning environment for the group. Examples were when Taylen assisted others in setting up the group’s GitHub with his self-made </w:t>
+      </w:r>
+      <w:proofErr w:type="spellStart"/>
+      <w:r>
+        <w:rPr>
+          <w:rFonts w:ascii="Arial" w:hAnsi="Arial" w:cs="Arial"/>
+          <w:lang w:val="en-US"/>
+        </w:rPr>
+        <w:t>Youtube</w:t>
+      </w:r>
+      <w:proofErr w:type="spellEnd"/>
+      <w:r>
+        <w:rPr>
+          <w:rFonts w:ascii="Arial" w:hAnsi="Arial" w:cs="Arial"/>
+          <w:lang w:val="en-US"/>
+        </w:rPr>
+        <w:t xml:space="preserve"> and when Brandon proofread the work prepared by a non-native English member.</w:t>
+      </w:r>
+    </w:p>
+    <w:p>
+      <w:pPr>
+        <w:rPr>
+          <w:rFonts w:ascii="Arial" w:hAnsi="Arial" w:cs="Arial"/>
+          <w:lang w:val="en-US"/>
+        </w:rPr>
+      </w:pPr>
+      <w:r>
+        <w:rPr>
+          <w:rFonts w:ascii="Arial" w:hAnsi="Arial" w:cs="Arial"/>
+          <w:lang w:val="en-US"/>
+        </w:rPr>
+        <w:t>We used the chats function in Teams for daily communications among members.</w:t>
+      </w:r>
+      <w:r>
+        <w:rPr>
+          <w:rFonts w:ascii="Arial" w:hAnsi="Arial" w:cs="Arial"/>
+          <w:lang w:val="en-US"/>
+        </w:rPr>
+        <w:t xml:space="preserve"> While our daily chats were a great way for everybody to stay in touch and provide daily updates on the progress of their assigned section,</w:t>
       </w:r>
       <w:r>
         <w:rPr>
@@ -576,119 +680,14 @@
           <w:rFonts w:ascii="Arial" w:hAnsi="Arial" w:cs="Arial"/>
           <w:lang w:val="en-US"/>
         </w:rPr>
-        <w:t>over time. Although we struggled to keep it structured initially, we quickly learnt to hold it more efficiently by strictly following a pre-agreed agenda.  Another positive aspect of our team collaboration is the cross-sharing of our knowledge base. Through exchanging our first assignment</w:t>
-      </w:r>
-      <w:r>
-        <w:rPr>
-          <w:rFonts w:ascii="Arial" w:hAnsi="Arial" w:cs="Arial"/>
-          <w:lang w:val="en-US"/>
-        </w:rPr>
-        <w:t xml:space="preserve"> and its feedback</w:t>
-      </w:r>
-      <w:r>
-        <w:rPr>
-          <w:rFonts w:ascii="Arial" w:hAnsi="Arial" w:cs="Arial"/>
-          <w:lang w:val="en-US"/>
-        </w:rPr>
-        <w:t xml:space="preserve">, we </w:t>
-      </w:r>
-      <w:proofErr w:type="gramStart"/>
-      <w:r>
-        <w:rPr>
-          <w:rFonts w:ascii="Arial" w:hAnsi="Arial" w:cs="Arial"/>
-          <w:lang w:val="en-US"/>
-        </w:rPr>
-        <w:t>came to the conclusion</w:t>
-      </w:r>
-      <w:proofErr w:type="gramEnd"/>
-      <w:r>
-        <w:rPr>
-          <w:rFonts w:ascii="Arial" w:hAnsi="Arial" w:cs="Arial"/>
-          <w:lang w:val="en-US"/>
-        </w:rPr>
-        <w:t xml:space="preserve"> that some members might</w:t>
-      </w:r>
-      <w:r>
-        <w:rPr>
-          <w:rFonts w:ascii="Arial" w:hAnsi="Arial" w:cs="Arial"/>
-          <w:lang w:val="en-US"/>
-        </w:rPr>
-        <w:t xml:space="preserve"> have skillsets that were better suited to different content areas for assignment 2</w:t>
-      </w:r>
-      <w:r>
-        <w:rPr>
-          <w:rFonts w:ascii="Arial" w:hAnsi="Arial" w:cs="Arial"/>
-          <w:lang w:val="en-US"/>
-        </w:rPr>
-        <w:t xml:space="preserve">. In our team, experienced members were encouraged to share their expertise with others, creating a positive learning environment for the group. Examples were when Taylen assisted others in setting up the group’s GitHub with his self-made </w:t>
-      </w:r>
-      <w:proofErr w:type="spellStart"/>
-      <w:r>
-        <w:rPr>
-          <w:rFonts w:ascii="Arial" w:hAnsi="Arial" w:cs="Arial"/>
-          <w:lang w:val="en-US"/>
-        </w:rPr>
-        <w:t>Youtube</w:t>
-      </w:r>
-      <w:proofErr w:type="spellEnd"/>
-      <w:r>
-        <w:rPr>
-          <w:rFonts w:ascii="Arial" w:hAnsi="Arial" w:cs="Arial"/>
-          <w:lang w:val="en-US"/>
-        </w:rPr>
-        <w:t xml:space="preserve"> and when Brandon proofread the work prepared by a non-native English member.</w:t>
-      </w:r>
-    </w:p>
-    <w:p>
-      <w:pPr>
-        <w:rPr>
-          <w:rFonts w:ascii="Arial" w:hAnsi="Arial" w:cs="Arial"/>
-          <w:lang w:val="en-US"/>
-        </w:rPr>
-      </w:pPr>
-      <w:r>
-        <w:rPr>
-          <w:rFonts w:ascii="Arial" w:hAnsi="Arial" w:cs="Arial"/>
-          <w:lang w:val="en-US"/>
-        </w:rPr>
-        <w:t>We used the chats function in Teams for daily communications among members.</w:t>
-      </w:r>
-      <w:r>
-        <w:rPr>
-          <w:rFonts w:ascii="Arial" w:hAnsi="Arial" w:cs="Arial"/>
-          <w:lang w:val="en-US"/>
-        </w:rPr>
-        <w:t xml:space="preserve"> While our daily chats were a great way for everybody to stay in touch and provide daily updates on the progress of their assigned section,</w:t>
-      </w:r>
-      <w:r>
-        <w:rPr>
-          <w:rFonts w:ascii="Arial" w:hAnsi="Arial" w:cs="Arial"/>
-          <w:lang w:val="en-US"/>
-        </w:rPr>
-        <w:t xml:space="preserve"> </w:t>
-      </w:r>
-      <w:proofErr w:type="gramStart"/>
-      <w:r>
-        <w:rPr>
-          <w:rFonts w:ascii="Arial" w:hAnsi="Arial" w:cs="Arial"/>
-          <w:lang w:val="en-US"/>
-        </w:rPr>
-        <w:t>W</w:t>
-      </w:r>
-      <w:r>
-        <w:rPr>
-          <w:rFonts w:ascii="Arial" w:hAnsi="Arial" w:cs="Arial"/>
-          <w:lang w:val="en-US"/>
-        </w:rPr>
-        <w:t>e</w:t>
-      </w:r>
-      <w:proofErr w:type="gramEnd"/>
-      <w:r>
-        <w:rPr>
-          <w:rFonts w:ascii="Arial" w:hAnsi="Arial" w:cs="Arial"/>
-          <w:lang w:val="en-US"/>
-        </w:rPr>
-        <w:t xml:space="preserve"> feel that this may not have been the best way to maintain our conversation records. Although we tried to keep a separate chat log for each topic, our chat history has cluttered over time, and become hard to review the past conversations. </w:t>
+        <w:t>w</w:t>
+      </w:r>
+      <w:r>
+        <w:rPr>
+          <w:rFonts w:ascii="Arial" w:hAnsi="Arial" w:cs="Arial"/>
+          <w:lang w:val="en-US"/>
+        </w:rPr>
+        <w:t xml:space="preserve">e feel that this may not have been the best way to maintain our conversation records. Although we tried to keep a separate chat log for each topic, our chat history has cluttered over time, and become hard to review the past conversations. </w:t>
       </w:r>
       <w:r>
         <w:rPr>
@@ -919,6 +918,7 @@
         <w:t>What surprised us was that we all had unique strengths that positively impacted the team.</w:t>
       </w:r>
     </w:p>
+    <w:bookmarkEnd w:id="0"/>
     <w:p>
       <w:pPr>
         <w:rPr>

</xml_diff>